<commit_message>
Updated README.md and changed version number of nwb_core.py to latest version 1.0.4_beta
</commit_message>
<xml_diff>
--- a/nwb_python_api.docx
+++ b/nwb_python_api.docx
@@ -41,6 +41,34 @@
     </w:p>
     <w:p/>
     <w:p/>
+    <w:p>
+      <w:r>
+        <w:rPr>
+          <w:i/>
+        </w:rPr>
+        <w:t>Note:</w:t>
+      </w:r>
+      <w:r>
+        <w:t xml:space="preserve"> This document is outdated.  View the README.md file (at:</w:t>
+      </w:r>
+    </w:p>
+    <w:p>
+      <w:hyperlink r:id="rId8" w:history="1">
+        <w:r>
+          <w:rPr>
+            <w:rStyle w:val="Hyperlink"/>
+          </w:rPr>
+          <w:t>https://github.com/NeurodataWithoutBorders/api-python</w:t>
+        </w:r>
+      </w:hyperlink>
+      <w:r>
+        <w:t xml:space="preserve"> ) for a more up-to-date information.</w:t>
+      </w:r>
+    </w:p>
+    <w:p>
+      <w:bookmarkStart w:id="0" w:name="_GoBack"/>
+      <w:bookmarkEnd w:id="0"/>
+    </w:p>
     <w:p>
       <w:pPr>
         <w:rPr>
@@ -474,6 +502,7 @@
           <w:sz w:val="20"/>
           <w:szCs w:val="20"/>
         </w:rPr>
+        <w:lastRenderedPageBreak/>
         <w:t>import nwb_utils as ut</w:t>
       </w:r>
     </w:p>
@@ -580,7 +609,6 @@
           <w:sz w:val="20"/>
           <w:szCs w:val="20"/>
         </w:rPr>
-        <w:lastRenderedPageBreak/>
         <w:t>f = nwb_file.nwb_file(fname</w:t>
       </w:r>
       <w:r>
@@ -7362,143 +7390,466 @@
         <w:rPr>
           <w:b/>
         </w:rPr>
-        <w:t xml:space="preserve">4. </w:t>
-      </w:r>
-      <w:bookmarkStart w:id="0" w:name="_GoBack"/>
+        <w:t>4. Using</w:t>
+      </w:r>
       <w:r>
         <w:rPr>
           <w:b/>
         </w:rPr>
-        <w:t>Using</w:t>
+        <w:t xml:space="preserve"> </w:t>
       </w:r>
       <w:r>
         <w:rPr>
           <w:b/>
         </w:rPr>
+        <w:t>extensions</w:t>
+      </w:r>
+    </w:p>
+    <w:p/>
+    <w:p>
+      <w:r>
+        <w:t xml:space="preserve">The Specification Language used for the NWB format can be used to create </w:t>
+      </w:r>
+      <w:r>
+        <w:t>extensions to the format.  Creating extensions</w:t>
+      </w:r>
+      <w:r>
+        <w:t xml:space="preserve"> requires</w:t>
+      </w:r>
+      <w:r>
+        <w:t xml:space="preserve"> understanding </w:t>
+      </w:r>
+      <w:r>
+        <w:t>the specification language, which</w:t>
+      </w:r>
+      <w:r>
+        <w:t xml:space="preserve"> is described more completely in</w:t>
+      </w:r>
+      <w:r>
+        <w:t xml:space="preserve"> another document.   T</w:t>
+      </w:r>
+      <w:r>
+        <w:t xml:space="preserve">his section </w:t>
+      </w:r>
+      <w:r>
+        <w:t xml:space="preserve">gives a </w:t>
+      </w:r>
+      <w:r>
+        <w:t>summary</w:t>
+      </w:r>
+      <w:r>
+        <w:t xml:space="preserve"> of what extensions are and the API for using them</w:t>
+      </w:r>
+      <w:r>
+        <w:t>.</w:t>
+      </w:r>
+    </w:p>
+    <w:p/>
+    <w:p>
+      <w:r>
+        <w:t xml:space="preserve">The specification language </w:t>
+      </w:r>
+      <w:r>
+        <w:t>that is used to define the NWB format is also used for</w:t>
+      </w:r>
+      <w:r>
+        <w:t xml:space="preserve"> extensions</w:t>
+      </w:r>
+      <w:r>
+        <w:t>.  The language is</w:t>
+      </w:r>
+      <w:r>
         <w:t xml:space="preserve"> </w:t>
       </w:r>
       <w:r>
-        <w:rPr>
-          <w:b/>
-        </w:rPr>
-        <w:t>extensions</w:t>
-      </w:r>
-      <w:bookmarkEnd w:id="0"/>
-    </w:p>
-    <w:p/>
-    <w:p>
-      <w:r>
-        <w:t xml:space="preserve">The Specification Language used for the NWB format can be used to create </w:t>
-      </w:r>
-      <w:r>
-        <w:t>extensions to the format.  Creating extensions</w:t>
-      </w:r>
-      <w:r>
-        <w:t xml:space="preserve"> requires</w:t>
-      </w:r>
-      <w:r>
-        <w:t xml:space="preserve"> understanding </w:t>
-      </w:r>
-      <w:r>
-        <w:t>the specification language, which</w:t>
-      </w:r>
-      <w:r>
-        <w:t xml:space="preserve"> is described more completely in</w:t>
-      </w:r>
-      <w:r>
-        <w:t xml:space="preserve"> another document.   T</w:t>
-      </w:r>
-      <w:r>
-        <w:t xml:space="preserve">his section </w:t>
-      </w:r>
-      <w:r>
-        <w:t xml:space="preserve">gives a </w:t>
-      </w:r>
-      <w:r>
-        <w:t>summary</w:t>
-      </w:r>
-      <w:r>
-        <w:t xml:space="preserve"> of what extensions are and the API for using them</w:t>
-      </w:r>
-      <w:r>
-        <w:t>.</w:t>
-      </w:r>
-    </w:p>
-    <w:p/>
-    <w:p>
-      <w:r>
-        <w:t xml:space="preserve">The specification language </w:t>
-      </w:r>
-      <w:r>
-        <w:t>that is used to define the NWB format is also used for</w:t>
-      </w:r>
-      <w:r>
-        <w:t xml:space="preserve"> extensions</w:t>
-      </w:r>
-      <w:r>
-        <w:t>.  The language is</w:t>
-      </w:r>
-      <w:r>
+        <w:t>written using</w:t>
+      </w:r>
+      <w:r>
+        <w:t xml:space="preserve"> Python dictionaries </w:t>
+      </w:r>
+      <w:r>
+        <w:t>in</w:t>
+      </w:r>
+      <w:r>
+        <w:t xml:space="preserve"> a syntax that</w:t>
+      </w:r>
+      <w:r>
+        <w:t xml:space="preserve"> is similar to JSON.  Each </w:t>
+      </w:r>
+      <w:r>
+        <w:t xml:space="preserve">top-level </w:t>
+      </w:r>
+      <w:r>
+        <w:t xml:space="preserve">key to the dictionary </w:t>
+      </w:r>
+      <w:r>
+        <w:t>is a strin</w:t>
+      </w:r>
+      <w:r>
+        <w:t>g specifying a “namespace”.  T</w:t>
+      </w:r>
+      <w:r>
+        <w:t>he value associated with the key</w:t>
+      </w:r>
+      <w:r>
+        <w:t xml:space="preserve"> is the specification for the namespace</w:t>
+      </w:r>
+      <w:r>
+        <w:t xml:space="preserve">.  </w:t>
+      </w:r>
+      <w:r>
+        <w:t xml:space="preserve">The namespaces </w:t>
+      </w:r>
+      <w:r>
+        <w:t>provide a way to group related specifications (into the same namespace)</w:t>
+      </w:r>
+      <w:r>
+        <w:t xml:space="preserve"> and avoid name conflicts in a manner similar to how namespaces are used with XML.</w:t>
+      </w:r>
+      <w:r>
+        <w:t xml:space="preserve">  Schematically, the structure of specification language namespace and definition are shown below:</w:t>
+      </w:r>
+    </w:p>
+    <w:p/>
+    <w:p>
+      <w:pPr>
+        <w:rPr>
+          <w:rFonts w:ascii="Courier" w:hAnsi="Courier"/>
+          <w:sz w:val="18"/>
+          <w:szCs w:val="18"/>
+        </w:rPr>
+      </w:pPr>
+      <w:r>
+        <w:rPr>
+          <w:rFonts w:ascii="Courier" w:hAnsi="Courier"/>
+          <w:sz w:val="18"/>
+          <w:szCs w:val="18"/>
+        </w:rPr>
+        <w:t>{</w:t>
+      </w:r>
+      <w:r>
+        <w:rPr>
+          <w:rFonts w:ascii="Courier" w:hAnsi="Courier"/>
+          <w:sz w:val="18"/>
+          <w:szCs w:val="18"/>
+        </w:rPr>
         <w:t xml:space="preserve"> </w:t>
       </w:r>
       <w:r>
-        <w:t>written using</w:t>
-      </w:r>
-      <w:r>
-        <w:t xml:space="preserve"> Python dictionaries </w:t>
-      </w:r>
-      <w:r>
-        <w:t>in</w:t>
-      </w:r>
-      <w:r>
-        <w:t xml:space="preserve"> a syntax that</w:t>
-      </w:r>
-      <w:r>
-        <w:t xml:space="preserve"> is similar to JSON.  Each </w:t>
-      </w:r>
-      <w:r>
-        <w:t xml:space="preserve">top-level </w:t>
-      </w:r>
-      <w:r>
-        <w:t xml:space="preserve">key to the dictionary </w:t>
-      </w:r>
-      <w:r>
-        <w:t>is a strin</w:t>
-      </w:r>
-      <w:r>
-        <w:t>g specifying a “namespace”.  T</w:t>
-      </w:r>
-      <w:r>
-        <w:t>he value associated with the key</w:t>
-      </w:r>
-      <w:r>
-        <w:t xml:space="preserve"> is the specification for the namespace</w:t>
-      </w:r>
-      <w:r>
-        <w:t xml:space="preserve">.  </w:t>
-      </w:r>
-      <w:r>
-        <w:t xml:space="preserve">The namespaces </w:t>
-      </w:r>
-      <w:r>
-        <w:t>provide a way to group related specifications (into the same namespace)</w:t>
-      </w:r>
-      <w:r>
-        <w:t xml:space="preserve"> and avoid name conflicts in a manner similar to how namespaces are used with XML.</w:t>
-      </w:r>
-      <w:r>
-        <w:t xml:space="preserve">  Schematically, the structure of specification language namespace and definition are shown below:</w:t>
-      </w:r>
-    </w:p>
-    <w:p/>
-    <w:p>
-      <w:pPr>
-        <w:rPr>
-          <w:rFonts w:ascii="Courier" w:hAnsi="Courier"/>
-          <w:sz w:val="18"/>
-          <w:szCs w:val="18"/>
-        </w:rPr>
-      </w:pPr>
+        <w:rPr>
+          <w:rFonts w:ascii="Courier" w:hAnsi="Courier"/>
+          <w:sz w:val="18"/>
+          <w:szCs w:val="18"/>
+        </w:rPr>
+        <w:t>"</w:t>
+      </w:r>
+      <w:r>
+        <w:rPr>
+          <w:rFonts w:ascii="Courier" w:hAnsi="Courier"/>
+          <w:sz w:val="18"/>
+          <w:szCs w:val="18"/>
+        </w:rPr>
+        <w:t>core</w:t>
+      </w:r>
+      <w:r>
+        <w:rPr>
+          <w:rFonts w:ascii="Courier" w:hAnsi="Courier"/>
+          <w:sz w:val="18"/>
+          <w:szCs w:val="18"/>
+        </w:rPr>
+        <w:t>"</w:t>
+      </w:r>
+      <w:r>
+        <w:rPr>
+          <w:rFonts w:ascii="Courier" w:hAnsi="Courier"/>
+          <w:sz w:val="18"/>
+          <w:szCs w:val="18"/>
+        </w:rPr>
+        <w:t xml:space="preserve">: </w:t>
+      </w:r>
+      <w:r>
+        <w:rPr>
+          <w:rFonts w:ascii="Courier" w:hAnsi="Courier"/>
+          <w:sz w:val="18"/>
+          <w:szCs w:val="18"/>
+        </w:rPr>
+        <w:t>&lt;definition for core namespace&gt;,</w:t>
+      </w:r>
+    </w:p>
+    <w:p>
+      <w:pPr>
+        <w:rPr>
+          <w:rFonts w:ascii="Courier" w:hAnsi="Courier"/>
+          <w:sz w:val="18"/>
+          <w:szCs w:val="18"/>
+        </w:rPr>
+      </w:pPr>
+      <w:r>
+        <w:rPr>
+          <w:rFonts w:ascii="Courier" w:hAnsi="Courier"/>
+          <w:sz w:val="18"/>
+          <w:szCs w:val="18"/>
+        </w:rPr>
+        <w:t xml:space="preserve">  </w:t>
+      </w:r>
+      <w:r>
+        <w:rPr>
+          <w:rFonts w:ascii="Courier" w:hAnsi="Courier"/>
+          <w:sz w:val="18"/>
+          <w:szCs w:val="18"/>
+        </w:rPr>
+        <w:t>"</w:t>
+      </w:r>
+      <w:r>
+        <w:rPr>
+          <w:rFonts w:ascii="Courier" w:hAnsi="Courier"/>
+          <w:sz w:val="18"/>
+          <w:szCs w:val="18"/>
+        </w:rPr>
+        <w:t>ext1</w:t>
+      </w:r>
+      <w:r>
+        <w:rPr>
+          <w:rFonts w:ascii="Courier" w:hAnsi="Courier"/>
+          <w:sz w:val="18"/>
+          <w:szCs w:val="18"/>
+        </w:rPr>
+        <w:t>"</w:t>
+      </w:r>
+      <w:r>
+        <w:rPr>
+          <w:rFonts w:ascii="Courier" w:hAnsi="Courier"/>
+          <w:sz w:val="18"/>
+          <w:szCs w:val="18"/>
+        </w:rPr>
+        <w:t xml:space="preserve">: </w:t>
+      </w:r>
+      <w:r>
+        <w:rPr>
+          <w:rFonts w:ascii="Courier" w:hAnsi="Courier"/>
+          <w:sz w:val="18"/>
+          <w:szCs w:val="18"/>
+        </w:rPr>
+        <w:t>&lt;definition for ext1 namespace&gt;,</w:t>
+      </w:r>
+    </w:p>
+    <w:p>
+      <w:pPr>
+        <w:rPr>
+          <w:rFonts w:ascii="Courier" w:hAnsi="Courier"/>
+          <w:sz w:val="18"/>
+          <w:szCs w:val="18"/>
+        </w:rPr>
+      </w:pPr>
+      <w:r>
+        <w:rPr>
+          <w:rFonts w:ascii="Courier" w:hAnsi="Courier"/>
+          <w:sz w:val="18"/>
+          <w:szCs w:val="18"/>
+        </w:rPr>
+        <w:t xml:space="preserve">  </w:t>
+      </w:r>
+      <w:r>
+        <w:rPr>
+          <w:rFonts w:ascii="Courier" w:hAnsi="Courier"/>
+          <w:sz w:val="18"/>
+          <w:szCs w:val="18"/>
+        </w:rPr>
+        <w:t>"</w:t>
+      </w:r>
+      <w:r>
+        <w:rPr>
+          <w:rFonts w:ascii="Courier" w:hAnsi="Courier"/>
+          <w:sz w:val="18"/>
+          <w:szCs w:val="18"/>
+        </w:rPr>
+        <w:t>ext2</w:t>
+      </w:r>
+      <w:r>
+        <w:rPr>
+          <w:rFonts w:ascii="Courier" w:hAnsi="Courier"/>
+          <w:sz w:val="18"/>
+          <w:szCs w:val="18"/>
+        </w:rPr>
+        <w:t>"</w:t>
+      </w:r>
+      <w:r>
+        <w:rPr>
+          <w:rFonts w:ascii="Courier" w:hAnsi="Courier"/>
+          <w:sz w:val="18"/>
+          <w:szCs w:val="18"/>
+        </w:rPr>
+        <w:t>: &lt;definition for ext2 namespace&gt;, ... }</w:t>
+      </w:r>
+    </w:p>
+    <w:p>
+      <w:pPr>
+        <w:rPr>
+          <w:rFonts w:ascii="Courier" w:hAnsi="Courier"/>
+          <w:sz w:val="18"/>
+          <w:szCs w:val="18"/>
+        </w:rPr>
+      </w:pPr>
+    </w:p>
+    <w:p/>
+    <w:p>
+      <w:r>
+        <w:t>In the above, “</w:t>
+      </w:r>
+      <w:r>
+        <w:rPr>
+          <w:rFonts w:ascii="Courier" w:hAnsi="Courier"/>
+          <w:sz w:val="18"/>
+          <w:szCs w:val="18"/>
+        </w:rPr>
+        <w:t xml:space="preserve">core” </w:t>
+      </w:r>
+      <w:r>
+        <w:t>designates the</w:t>
+      </w:r>
+      <w:r>
+        <w:t xml:space="preserve"> namespace associated with the core (standard) NWB format and ext1, ext2, … designate the namespaces associated with extensions.  (The name of an extension does not need to start with ext; any valid python identifier can be used).</w:t>
+      </w:r>
+    </w:p>
+    <w:p/>
+    <w:p>
+      <w:pPr>
+        <w:rPr>
+          <w:i/>
+        </w:rPr>
+      </w:pPr>
+      <w:r>
+        <w:rPr>
+          <w:i/>
+        </w:rPr>
+        <w:t xml:space="preserve"> Providing extensions to the API</w:t>
+      </w:r>
+    </w:p>
+    <w:p/>
+    <w:p>
+      <w:r>
+        <w:t>Extensions are provided to the API using additional parameters in the call to nwb_file.  The full parameter list and default values nwb_file is given below:</w:t>
+      </w:r>
+    </w:p>
+    <w:p/>
+    <w:p>
+      <w:r>
+        <w:t>def nwb_file(fname, start_time="", ddef={}, dimp=[],</w:t>
+      </w:r>
+      <w:r>
+        <w:t xml:space="preserve"> default_ns='core', options={})</w:t>
+      </w:r>
+    </w:p>
+    <w:p/>
+    <w:p>
+      <w:r>
+        <w:t>The parameters are:</w:t>
+      </w:r>
+    </w:p>
+    <w:p>
+      <w:pPr>
+        <w:ind w:left="270"/>
+      </w:pPr>
+      <w:r>
+        <w:t>fname  - name of nwb (hdf5) file to create.</w:t>
+      </w:r>
+    </w:p>
+    <w:p>
+      <w:pPr>
+        <w:ind w:left="270"/>
+      </w:pPr>
+      <w:r>
+        <w:t xml:space="preserve">start_time - session starting time.  If not specified, current time is used.  </w:t>
+      </w:r>
+    </w:p>
+    <w:p>
+      <w:pPr>
+        <w:ind w:left="270"/>
+      </w:pPr>
+      <w:r>
+        <w:t>ddef - supplied file format specification</w:t>
+      </w:r>
+    </w:p>
+    <w:p>
+      <w:pPr>
+        <w:ind w:left="270"/>
+      </w:pPr>
+      <w:r>
+        <w:t>dimp - Array of data definition files to import.  Can be used to import the</w:t>
+      </w:r>
+    </w:p>
+    <w:p>
+      <w:pPr>
+        <w:ind w:left="270"/>
+      </w:pPr>
+      <w:r>
+        <w:tab/>
+      </w:r>
+      <w:r>
+        <w:t>core definitions and/or extensions.  Has dictionaries of form:</w:t>
+      </w:r>
+    </w:p>
+    <w:p>
+      <w:pPr>
+        <w:ind w:left="270"/>
+      </w:pPr>
+      <w:r>
+        <w:tab/>
+      </w:r>
+      <w:r>
+        <w:t>{'file': &lt;file_name&gt;, 'var': &lt;variable_name&gt; }</w:t>
+      </w:r>
+    </w:p>
+    <w:p>
+      <w:pPr>
+        <w:ind w:left="270"/>
+      </w:pPr>
+      <w:r>
+        <w:tab/>
+      </w:r>
+      <w:r>
+        <w:t>where &lt;file_name&gt; is name of .py file defining the structures and locations,</w:t>
+      </w:r>
+    </w:p>
+    <w:p>
+      <w:pPr>
+        <w:ind w:left="270"/>
+      </w:pPr>
+      <w:r>
+        <w:tab/>
+      </w:r>
+      <w:r>
+        <w:t>and &lt;variable_name&gt; is the variable having the definitions in that file.</w:t>
+      </w:r>
+    </w:p>
+    <w:p>
+      <w:pPr>
+        <w:ind w:left="270"/>
+      </w:pPr>
+      <w:r>
+        <w:t>default_ns - default name space for referencing data definition structures</w:t>
+      </w:r>
+    </w:p>
+    <w:p>
+      <w:pPr>
+        <w:ind w:left="270"/>
+      </w:pPr>
+      <w:r>
+        <w:t>options - specified options.  See 'validate_options' in h5gate.py</w:t>
+      </w:r>
+    </w:p>
+    <w:p>
+      <w:pPr>
+        <w:ind w:left="270"/>
+      </w:pPr>
+    </w:p>
+    <w:p>
+      <w:r>
+        <w:t xml:space="preserve">There are two ways to provide extensions to </w:t>
+      </w:r>
+      <w:r>
+        <w:t xml:space="preserve">the API.  The first method is via parameter ddef.  To use this method, parameter ddef is set to a Python dictionary containing the namespaces and definitions illustrated above (e.g. </w:t>
+      </w:r>
       <w:r>
         <w:rPr>
           <w:rFonts w:ascii="Courier" w:hAnsi="Courier"/>
@@ -7513,14 +7864,6 @@
           <w:sz w:val="18"/>
           <w:szCs w:val="18"/>
         </w:rPr>
-        <w:t xml:space="preserve"> </w:t>
-      </w:r>
-      <w:r>
-        <w:rPr>
-          <w:rFonts w:ascii="Courier" w:hAnsi="Courier"/>
-          <w:sz w:val="18"/>
-          <w:szCs w:val="18"/>
-        </w:rPr>
         <w:t>"</w:t>
       </w:r>
       <w:r>
@@ -7545,329 +7888,6 @@
           <w:sz w:val="18"/>
           <w:szCs w:val="18"/>
         </w:rPr>
-        <w:t xml:space="preserve">: </w:t>
-      </w:r>
-      <w:r>
-        <w:rPr>
-          <w:rFonts w:ascii="Courier" w:hAnsi="Courier"/>
-          <w:sz w:val="18"/>
-          <w:szCs w:val="18"/>
-        </w:rPr>
-        <w:t>&lt;definition for core namespace&gt;,</w:t>
-      </w:r>
-    </w:p>
-    <w:p>
-      <w:pPr>
-        <w:rPr>
-          <w:rFonts w:ascii="Courier" w:hAnsi="Courier"/>
-          <w:sz w:val="18"/>
-          <w:szCs w:val="18"/>
-        </w:rPr>
-      </w:pPr>
-      <w:r>
-        <w:rPr>
-          <w:rFonts w:ascii="Courier" w:hAnsi="Courier"/>
-          <w:sz w:val="18"/>
-          <w:szCs w:val="18"/>
-        </w:rPr>
-        <w:t xml:space="preserve">  </w:t>
-      </w:r>
-      <w:r>
-        <w:rPr>
-          <w:rFonts w:ascii="Courier" w:hAnsi="Courier"/>
-          <w:sz w:val="18"/>
-          <w:szCs w:val="18"/>
-        </w:rPr>
-        <w:t>"</w:t>
-      </w:r>
-      <w:r>
-        <w:rPr>
-          <w:rFonts w:ascii="Courier" w:hAnsi="Courier"/>
-          <w:sz w:val="18"/>
-          <w:szCs w:val="18"/>
-        </w:rPr>
-        <w:t>ext1</w:t>
-      </w:r>
-      <w:r>
-        <w:rPr>
-          <w:rFonts w:ascii="Courier" w:hAnsi="Courier"/>
-          <w:sz w:val="18"/>
-          <w:szCs w:val="18"/>
-        </w:rPr>
-        <w:t>"</w:t>
-      </w:r>
-      <w:r>
-        <w:rPr>
-          <w:rFonts w:ascii="Courier" w:hAnsi="Courier"/>
-          <w:sz w:val="18"/>
-          <w:szCs w:val="18"/>
-        </w:rPr>
-        <w:t xml:space="preserve">: </w:t>
-      </w:r>
-      <w:r>
-        <w:rPr>
-          <w:rFonts w:ascii="Courier" w:hAnsi="Courier"/>
-          <w:sz w:val="18"/>
-          <w:szCs w:val="18"/>
-        </w:rPr>
-        <w:t>&lt;definition for ext1 namespace&gt;,</w:t>
-      </w:r>
-    </w:p>
-    <w:p>
-      <w:pPr>
-        <w:rPr>
-          <w:rFonts w:ascii="Courier" w:hAnsi="Courier"/>
-          <w:sz w:val="18"/>
-          <w:szCs w:val="18"/>
-        </w:rPr>
-      </w:pPr>
-      <w:r>
-        <w:rPr>
-          <w:rFonts w:ascii="Courier" w:hAnsi="Courier"/>
-          <w:sz w:val="18"/>
-          <w:szCs w:val="18"/>
-        </w:rPr>
-        <w:t xml:space="preserve">  </w:t>
-      </w:r>
-      <w:r>
-        <w:rPr>
-          <w:rFonts w:ascii="Courier" w:hAnsi="Courier"/>
-          <w:sz w:val="18"/>
-          <w:szCs w:val="18"/>
-        </w:rPr>
-        <w:t>"</w:t>
-      </w:r>
-      <w:r>
-        <w:rPr>
-          <w:rFonts w:ascii="Courier" w:hAnsi="Courier"/>
-          <w:sz w:val="18"/>
-          <w:szCs w:val="18"/>
-        </w:rPr>
-        <w:t>ext2</w:t>
-      </w:r>
-      <w:r>
-        <w:rPr>
-          <w:rFonts w:ascii="Courier" w:hAnsi="Courier"/>
-          <w:sz w:val="18"/>
-          <w:szCs w:val="18"/>
-        </w:rPr>
-        <w:t>"</w:t>
-      </w:r>
-      <w:r>
-        <w:rPr>
-          <w:rFonts w:ascii="Courier" w:hAnsi="Courier"/>
-          <w:sz w:val="18"/>
-          <w:szCs w:val="18"/>
-        </w:rPr>
-        <w:t>: &lt;definition for ext2 namespace&gt;, ... }</w:t>
-      </w:r>
-    </w:p>
-    <w:p>
-      <w:pPr>
-        <w:rPr>
-          <w:rFonts w:ascii="Courier" w:hAnsi="Courier"/>
-          <w:sz w:val="18"/>
-          <w:szCs w:val="18"/>
-        </w:rPr>
-      </w:pPr>
-    </w:p>
-    <w:p/>
-    <w:p>
-      <w:r>
-        <w:t>In the above, “</w:t>
-      </w:r>
-      <w:r>
-        <w:rPr>
-          <w:rFonts w:ascii="Courier" w:hAnsi="Courier"/>
-          <w:sz w:val="18"/>
-          <w:szCs w:val="18"/>
-        </w:rPr>
-        <w:t xml:space="preserve">core” </w:t>
-      </w:r>
-      <w:r>
-        <w:t>designates the</w:t>
-      </w:r>
-      <w:r>
-        <w:t xml:space="preserve"> namespace associated with the core (standard) NWB format and ext1, ext2, … designate the namespaces associated with extensions.  (The name of an extension does not need to start with ext; any valid python identifier can be used).</w:t>
-      </w:r>
-    </w:p>
-    <w:p/>
-    <w:p>
-      <w:pPr>
-        <w:rPr>
-          <w:i/>
-        </w:rPr>
-      </w:pPr>
-      <w:r>
-        <w:rPr>
-          <w:i/>
-        </w:rPr>
-        <w:t xml:space="preserve"> Providing extensions to the API</w:t>
-      </w:r>
-    </w:p>
-    <w:p/>
-    <w:p>
-      <w:r>
-        <w:t>Extensions are provided to the API using additional parameters in the call to nwb_file.  The full parameter list and default values nwb_file is given below:</w:t>
-      </w:r>
-    </w:p>
-    <w:p/>
-    <w:p>
-      <w:r>
-        <w:t>def nwb_file(fname, start_time="", ddef={}, dimp=[],</w:t>
-      </w:r>
-      <w:r>
-        <w:t xml:space="preserve"> default_ns='core', options={})</w:t>
-      </w:r>
-    </w:p>
-    <w:p/>
-    <w:p>
-      <w:r>
-        <w:t>The parameters are:</w:t>
-      </w:r>
-    </w:p>
-    <w:p>
-      <w:pPr>
-        <w:ind w:left="270"/>
-      </w:pPr>
-      <w:r>
-        <w:t>fname  - name of nwb (hdf5) file to create.</w:t>
-      </w:r>
-    </w:p>
-    <w:p>
-      <w:pPr>
-        <w:ind w:left="270"/>
-      </w:pPr>
-      <w:r>
-        <w:t xml:space="preserve">start_time - session starting time.  If not specified, current time is used.  </w:t>
-      </w:r>
-    </w:p>
-    <w:p>
-      <w:pPr>
-        <w:ind w:left="270"/>
-      </w:pPr>
-      <w:r>
-        <w:t>ddef - supplied file format specification</w:t>
-      </w:r>
-    </w:p>
-    <w:p>
-      <w:pPr>
-        <w:ind w:left="270"/>
-      </w:pPr>
-      <w:r>
-        <w:t>dimp - Array of data definition files to import.  Can be used to import the</w:t>
-      </w:r>
-    </w:p>
-    <w:p>
-      <w:pPr>
-        <w:ind w:left="270"/>
-      </w:pPr>
-      <w:r>
-        <w:tab/>
-      </w:r>
-      <w:r>
-        <w:t>core definitions and/or extensions.  Has dictionaries of form:</w:t>
-      </w:r>
-    </w:p>
-    <w:p>
-      <w:pPr>
-        <w:ind w:left="270"/>
-      </w:pPr>
-      <w:r>
-        <w:tab/>
-      </w:r>
-      <w:r>
-        <w:t>{'file': &lt;file_name&gt;, 'var': &lt;variable_name&gt; }</w:t>
-      </w:r>
-    </w:p>
-    <w:p>
-      <w:pPr>
-        <w:ind w:left="270"/>
-      </w:pPr>
-      <w:r>
-        <w:tab/>
-      </w:r>
-      <w:r>
-        <w:t>where &lt;file_name&gt; is name of .py file defining the structures and locations,</w:t>
-      </w:r>
-    </w:p>
-    <w:p>
-      <w:pPr>
-        <w:ind w:left="270"/>
-      </w:pPr>
-      <w:r>
-        <w:tab/>
-      </w:r>
-      <w:r>
-        <w:t>and &lt;variable_name&gt; is the variable having the definitions in that file.</w:t>
-      </w:r>
-    </w:p>
-    <w:p>
-      <w:pPr>
-        <w:ind w:left="270"/>
-      </w:pPr>
-      <w:r>
-        <w:t>default_ns - default name space for referencing data definition structures</w:t>
-      </w:r>
-    </w:p>
-    <w:p>
-      <w:pPr>
-        <w:ind w:left="270"/>
-      </w:pPr>
-      <w:r>
-        <w:t>options - specified options.  See 'validate_options' in h5gate.py</w:t>
-      </w:r>
-    </w:p>
-    <w:p>
-      <w:pPr>
-        <w:ind w:left="270"/>
-      </w:pPr>
-    </w:p>
-    <w:p>
-      <w:r>
-        <w:t xml:space="preserve">There are two ways to provide extensions to </w:t>
-      </w:r>
-      <w:r>
-        <w:t xml:space="preserve">the API.  The first method is via parameter ddef.  To use this method, parameter ddef is set to a Python dictionary containing the namespaces and definitions illustrated above (e.g. </w:t>
-      </w:r>
-      <w:r>
-        <w:rPr>
-          <w:rFonts w:ascii="Courier" w:hAnsi="Courier"/>
-          <w:sz w:val="18"/>
-          <w:szCs w:val="18"/>
-        </w:rPr>
-        <w:t>{</w:t>
-      </w:r>
-      <w:r>
-        <w:rPr>
-          <w:rFonts w:ascii="Courier" w:hAnsi="Courier"/>
-          <w:sz w:val="18"/>
-          <w:szCs w:val="18"/>
-        </w:rPr>
-        <w:t>"</w:t>
-      </w:r>
-      <w:r>
-        <w:rPr>
-          <w:rFonts w:ascii="Courier" w:hAnsi="Courier"/>
-          <w:sz w:val="18"/>
-          <w:szCs w:val="18"/>
-        </w:rPr>
-        <w:t>core</w:t>
-      </w:r>
-      <w:r>
-        <w:rPr>
-          <w:rFonts w:ascii="Courier" w:hAnsi="Courier"/>
-          <w:sz w:val="18"/>
-          <w:szCs w:val="18"/>
-        </w:rPr>
-        <w:t>"</w:t>
-      </w:r>
-      <w:r>
-        <w:rPr>
-          <w:rFonts w:ascii="Courier" w:hAnsi="Courier"/>
-          <w:sz w:val="18"/>
-          <w:szCs w:val="18"/>
-        </w:rPr>
         <w:t>:</w:t>
       </w:r>
       <w:r>
@@ -8018,7 +8038,7 @@
     </w:p>
     <w:p/>
     <w:sectPr>
-      <w:footerReference w:type="default" r:id="rId8"/>
+      <w:footerReference w:type="default" r:id="rId9"/>
       <w:pgSz w:w="12240" w:h="15840"/>
       <w:pgMar w:top="1440" w:right="1800" w:bottom="1440" w:left="1800" w:header="720" w:footer="720" w:gutter="0"/>
       <w:cols w:space="720"/>
@@ -8077,14 +8097,27 @@
     <w:r>
       <w:t xml:space="preserve"> of </w:t>
     </w:r>
-    <w:fldSimple w:instr=" NUMPAGES ">
-      <w:r>
-        <w:rPr>
-          <w:noProof/>
-        </w:rPr>
-        <w:t>2</w:t>
-      </w:r>
-    </w:fldSimple>
+    <w:r>
+      <w:fldChar w:fldCharType="begin"/>
+    </w:r>
+    <w:r>
+      <w:instrText xml:space="preserve"> NUMPAGES </w:instrText>
+    </w:r>
+    <w:r>
+      <w:fldChar w:fldCharType="separate"/>
+    </w:r>
+    <w:r>
+      <w:rPr>
+        <w:noProof/>
+      </w:rPr>
+      <w:t>1</w:t>
+    </w:r>
+    <w:r>
+      <w:rPr>
+        <w:noProof/>
+      </w:rPr>
+      <w:fldChar w:fldCharType="end"/>
+    </w:r>
   </w:p>
 </w:ftr>
 </file>
@@ -8643,6 +8676,7 @@
   <w:style w:type="character" w:default="1" w:styleId="DefaultParagraphFont">
     <w:name w:val="Default Paragraph Font"/>
     <w:uiPriority w:val="1"/>
+    <w:semiHidden/>
     <w:unhideWhenUsed/>
   </w:style>
   <w:style w:type="table" w:default="1" w:styleId="TableNormal">
@@ -8727,6 +8761,17 @@
       <w:sz w:val="24"/>
       <w:szCs w:val="24"/>
       <w:lang w:eastAsia="en-US"/>
+    </w:rPr>
+  </w:style>
+  <w:style w:type="character" w:styleId="Hyperlink">
+    <w:name w:val="Hyperlink"/>
+    <w:basedOn w:val="DefaultParagraphFont"/>
+    <w:uiPriority w:val="99"/>
+    <w:unhideWhenUsed/>
+    <w:rsid w:val="00FC36BA"/>
+    <w:rPr>
+      <w:color w:val="0000FF" w:themeColor="hyperlink"/>
+      <w:u w:val="single"/>
     </w:rPr>
   </w:style>
 </w:styles>
@@ -8894,6 +8939,7 @@
   <w:style w:type="character" w:default="1" w:styleId="DefaultParagraphFont">
     <w:name w:val="Default Paragraph Font"/>
     <w:uiPriority w:val="1"/>
+    <w:semiHidden/>
     <w:unhideWhenUsed/>
   </w:style>
   <w:style w:type="table" w:default="1" w:styleId="TableNormal">
@@ -8978,6 +9024,17 @@
       <w:sz w:val="24"/>
       <w:szCs w:val="24"/>
       <w:lang w:eastAsia="en-US"/>
+    </w:rPr>
+  </w:style>
+  <w:style w:type="character" w:styleId="Hyperlink">
+    <w:name w:val="Hyperlink"/>
+    <w:basedOn w:val="DefaultParagraphFont"/>
+    <w:uiPriority w:val="99"/>
+    <w:unhideWhenUsed/>
+    <w:rsid w:val="00FC36BA"/>
+    <w:rPr>
+      <w:color w:val="0000FF" w:themeColor="hyperlink"/>
+      <w:u w:val="single"/>
     </w:rPr>
   </w:style>
 </w:styles>

</xml_diff>